<commit_message>
Updated DesignDoc with pthreads description
</commit_message>
<xml_diff>
--- a/Design4.docx
+++ b/Design4.docx
@@ -1107,20 +1107,13 @@
     <w:p>
       <w:pPr>
         <w:rPr>
-          <w:sz w:val="24"/>
-          <w:szCs w:val="24"/>
-        </w:rPr>
-      </w:pPr>
-    </w:p>
-    <w:p>
-      <w:pPr>
-        <w:rPr>
           <w:b/>
           <w:bCs/>
           <w:sz w:val="28"/>
           <w:szCs w:val="28"/>
         </w:rPr>
       </w:pPr>
+      <w:proofErr w:type="spellStart"/>
       <w:r>
         <w:rPr>
           <w:b/>
@@ -1128,6 +1121,232 @@
           <w:sz w:val="28"/>
           <w:szCs w:val="28"/>
         </w:rPr>
+        <w:t>Pthreads</w:t>
+      </w:r>
+      <w:proofErr w:type="spellEnd"/>
+      <w:r>
+        <w:rPr>
+          <w:b/>
+          <w:bCs/>
+          <w:sz w:val="28"/>
+          <w:szCs w:val="28"/>
+        </w:rPr>
+        <w:t>:</w:t>
+      </w:r>
+    </w:p>
+    <w:p>
+      <w:pPr>
+        <w:rPr>
+          <w:sz w:val="24"/>
+          <w:szCs w:val="24"/>
+        </w:rPr>
+      </w:pPr>
+    </w:p>
+    <w:p>
+      <w:pPr>
+        <w:rPr>
+          <w:sz w:val="24"/>
+          <w:szCs w:val="24"/>
+        </w:rPr>
+      </w:pPr>
+      <w:proofErr w:type="spellStart"/>
+      <w:r>
+        <w:rPr>
+          <w:sz w:val="24"/>
+          <w:szCs w:val="24"/>
+        </w:rPr>
+        <w:t>Pthreads.c</w:t>
+      </w:r>
+      <w:proofErr w:type="spellEnd"/>
+      <w:r>
+        <w:rPr>
+          <w:sz w:val="24"/>
+          <w:szCs w:val="24"/>
+        </w:rPr>
+        <w:t xml:space="preserve"> implements batching of line average calculations by splitting the lines to average up evenly between however many threads is set by the 1</w:t>
+      </w:r>
+      <w:r>
+        <w:rPr>
+          <w:sz w:val="24"/>
+          <w:szCs w:val="24"/>
+          <w:vertAlign w:val="superscript"/>
+        </w:rPr>
+        <w:t>st</w:t>
+      </w:r>
+      <w:r>
+        <w:rPr>
+          <w:sz w:val="24"/>
+          <w:szCs w:val="24"/>
+        </w:rPr>
+        <w:t xml:space="preserve"> command line argument for the program. Each thread ends up iterating over an equivalent </w:t>
+      </w:r>
+      <w:proofErr w:type="gramStart"/>
+      <w:r>
+        <w:rPr>
+          <w:sz w:val="24"/>
+          <w:szCs w:val="24"/>
+        </w:rPr>
+        <w:t>amount</w:t>
+      </w:r>
+      <w:proofErr w:type="gramEnd"/>
+      <w:r>
+        <w:rPr>
+          <w:sz w:val="24"/>
+          <w:szCs w:val="24"/>
+        </w:rPr>
+        <w:t xml:space="preserve"> of lines albeit the last </w:t>
+      </w:r>
+      <w:r>
+        <w:rPr>
+          <w:sz w:val="24"/>
+          <w:szCs w:val="24"/>
+        </w:rPr>
+        <w:lastRenderedPageBreak/>
+        <w:t xml:space="preserve">thread to get assigned lines may get less if the values do not divide evenly as it will not exceed the </w:t>
+      </w:r>
+      <w:proofErr w:type="spellStart"/>
+      <w:r>
+        <w:rPr>
+          <w:sz w:val="24"/>
+          <w:szCs w:val="24"/>
+        </w:rPr>
+        <w:t>actual_lines</w:t>
+      </w:r>
+      <w:proofErr w:type="spellEnd"/>
+      <w:r>
+        <w:rPr>
+          <w:sz w:val="24"/>
+          <w:szCs w:val="24"/>
+        </w:rPr>
+        <w:t xml:space="preserve"> value that tracks how many lines were actually read from a file. Each thread will be working with a different part of the </w:t>
+      </w:r>
+      <w:proofErr w:type="spellStart"/>
+      <w:r>
+        <w:rPr>
+          <w:sz w:val="24"/>
+          <w:szCs w:val="24"/>
+        </w:rPr>
+        <w:t>input_array</w:t>
+      </w:r>
+      <w:proofErr w:type="spellEnd"/>
+      <w:r>
+        <w:rPr>
+          <w:sz w:val="24"/>
+          <w:szCs w:val="24"/>
+        </w:rPr>
+        <w:t xml:space="preserve"> and </w:t>
+      </w:r>
+      <w:proofErr w:type="spellStart"/>
+      <w:r>
+        <w:rPr>
+          <w:sz w:val="24"/>
+          <w:szCs w:val="24"/>
+        </w:rPr>
+        <w:t>line_avgs</w:t>
+      </w:r>
+      <w:proofErr w:type="spellEnd"/>
+      <w:r>
+        <w:rPr>
+          <w:sz w:val="24"/>
+          <w:szCs w:val="24"/>
+        </w:rPr>
+        <w:t xml:space="preserve"> so there will be no synchronization issues w</w:t>
+      </w:r>
+      <w:r>
+        <w:rPr>
+          <w:sz w:val="24"/>
+          <w:szCs w:val="24"/>
+        </w:rPr>
+        <w:t>ith one thread overwriting another. The actual reading of the file is done by the initial thread and is not parallelized, and this also goes for the output of the results to preserve order. Initial reading could potentially be parallelized but was decided to be beyond the scope of what we looked to accomplish.</w:t>
+      </w:r>
+    </w:p>
+    <w:p>
+      <w:pPr>
+        <w:rPr>
+          <w:sz w:val="24"/>
+          <w:szCs w:val="24"/>
+        </w:rPr>
+      </w:pPr>
+      <w:r>
+        <w:rPr>
+          <w:sz w:val="24"/>
+          <w:szCs w:val="24"/>
+        </w:rPr>
+        <w:t xml:space="preserve">Since all threads have access to the same memory locations for global variables, little communication is needed between threads and they simple operate on those </w:t>
+      </w:r>
+      <w:proofErr w:type="spellStart"/>
+      <w:r>
+        <w:rPr>
+          <w:sz w:val="24"/>
+          <w:szCs w:val="24"/>
+        </w:rPr>
+        <w:t>globals</w:t>
+      </w:r>
+      <w:proofErr w:type="spellEnd"/>
+      <w:r>
+        <w:rPr>
+          <w:sz w:val="24"/>
+          <w:szCs w:val="24"/>
+        </w:rPr>
+        <w:t xml:space="preserve"> so changes will be reflected in main after </w:t>
+      </w:r>
+      <w:proofErr w:type="spellStart"/>
+      <w:r>
+        <w:rPr>
+          <w:sz w:val="24"/>
+          <w:szCs w:val="24"/>
+        </w:rPr>
+        <w:t>pthread_join</w:t>
+      </w:r>
+      <w:proofErr w:type="spellEnd"/>
+      <w:r>
+        <w:rPr>
+          <w:sz w:val="24"/>
+          <w:szCs w:val="24"/>
+        </w:rPr>
+        <w:t>, which is used to avoid race conditions so that output does not occur until all threads are complete.</w:t>
+      </w:r>
+    </w:p>
+    <w:p>
+      <w:pPr>
+        <w:rPr>
+          <w:sz w:val="24"/>
+          <w:szCs w:val="24"/>
+        </w:rPr>
+      </w:pPr>
+    </w:p>
+    <w:p>
+      <w:pPr>
+        <w:rPr>
+          <w:sz w:val="24"/>
+          <w:szCs w:val="24"/>
+        </w:rPr>
+      </w:pPr>
+    </w:p>
+    <w:p>
+      <w:pPr>
+        <w:rPr>
+          <w:sz w:val="24"/>
+          <w:szCs w:val="24"/>
+        </w:rPr>
+      </w:pPr>
+    </w:p>
+    <w:p>
+      <w:pPr>
+        <w:rPr>
+          <w:b/>
+          <w:bCs/>
+          <w:sz w:val="28"/>
+          <w:szCs w:val="28"/>
+        </w:rPr>
+      </w:pPr>
+      <w:r>
+        <w:rPr>
+          <w:b/>
+          <w:bCs/>
+          <w:sz w:val="28"/>
+          <w:szCs w:val="28"/>
+        </w:rPr>
         <w:t>Appendix:</w:t>
       </w:r>
     </w:p>
@@ -1886,6 +2105,7 @@
         </w:rPr>
         <w:t>STRING_SIZE</w:t>
       </w:r>
+      <w:proofErr w:type="gramStart"/>
       <w:r>
         <w:rPr>
           <w:rFonts w:ascii="Consolas" w:hAnsi="Consolas" w:cs="Consolas"/>
@@ -1895,6 +2115,7 @@
         </w:rPr>
         <w:t>];</w:t>
       </w:r>
+      <w:proofErr w:type="gramEnd"/>
     </w:p>
     <w:p>
       <w:pPr>
@@ -1956,6 +2177,7 @@
         </w:rPr>
         <w:t>ARRAY_SIZE</w:t>
       </w:r>
+      <w:proofErr w:type="gramStart"/>
       <w:r>
         <w:rPr>
           <w:rFonts w:ascii="Consolas" w:hAnsi="Consolas" w:cs="Consolas"/>
@@ -1965,6 +2187,7 @@
         </w:rPr>
         <w:t>];</w:t>
       </w:r>
+      <w:proofErr w:type="gramEnd"/>
     </w:p>
     <w:p>
       <w:pPr>
@@ -2026,6 +2249,7 @@
         </w:rPr>
         <w:t>ARRAY_SIZE</w:t>
       </w:r>
+      <w:proofErr w:type="gramStart"/>
       <w:r>
         <w:rPr>
           <w:rFonts w:ascii="Consolas" w:hAnsi="Consolas" w:cs="Consolas"/>
@@ -2035,6 +2259,7 @@
         </w:rPr>
         <w:t>];</w:t>
       </w:r>
+      <w:proofErr w:type="gramEnd"/>
     </w:p>
     <w:p>
       <w:pPr>
@@ -2141,6 +2366,7 @@
         <w:t xml:space="preserve"> </w:t>
       </w:r>
       <w:proofErr w:type="spellStart"/>
+      <w:proofErr w:type="gramStart"/>
       <w:r>
         <w:rPr>
           <w:rFonts w:ascii="Consolas" w:hAnsi="Consolas" w:cs="Consolas"/>
@@ -2160,6 +2386,7 @@
         </w:rPr>
         <w:t>;</w:t>
       </w:r>
+      <w:proofErr w:type="gramEnd"/>
     </w:p>
     <w:p>
       <w:pPr>
@@ -2202,6 +2429,7 @@
         <w:t xml:space="preserve"> </w:t>
       </w:r>
       <w:proofErr w:type="spellStart"/>
+      <w:proofErr w:type="gramStart"/>
       <w:r>
         <w:rPr>
           <w:rFonts w:ascii="Consolas" w:hAnsi="Consolas" w:cs="Consolas"/>
@@ -2221,6 +2449,7 @@
         </w:rPr>
         <w:t>;</w:t>
       </w:r>
+      <w:proofErr w:type="gramEnd"/>
     </w:p>
     <w:p>
       <w:pPr>
@@ -2252,7 +2481,17 @@
           <w:sz w:val="19"/>
           <w:szCs w:val="19"/>
         </w:rPr>
-        <w:t>processMem_t</w:t>
+        <w:t>processMem_</w:t>
+      </w:r>
+      <w:proofErr w:type="gramStart"/>
+      <w:r>
+        <w:rPr>
+          <w:rFonts w:ascii="Consolas" w:hAnsi="Consolas" w:cs="Consolas"/>
+          <w:color w:val="2B91AF"/>
+          <w:sz w:val="19"/>
+          <w:szCs w:val="19"/>
+        </w:rPr>
+        <w:t>t</w:t>
       </w:r>
       <w:proofErr w:type="spellEnd"/>
       <w:r>
@@ -2264,6 +2503,7 @@
         </w:rPr>
         <w:t>;</w:t>
       </w:r>
+      <w:proofErr w:type="gramEnd"/>
     </w:p>
     <w:p>
       <w:pPr>
@@ -2396,7 +2636,27 @@
           <w:sz w:val="19"/>
           <w:szCs w:val="19"/>
         </w:rPr>
-        <w:t xml:space="preserve">// This assumes that a digit will be found and the line ends in " </w:t>
+        <w:t xml:space="preserve">// This assumes that a digit will be </w:t>
+      </w:r>
+      <w:proofErr w:type="gramStart"/>
+      <w:r>
+        <w:rPr>
+          <w:rFonts w:ascii="Consolas" w:hAnsi="Consolas" w:cs="Consolas"/>
+          <w:color w:val="008000"/>
+          <w:sz w:val="19"/>
+          <w:szCs w:val="19"/>
+        </w:rPr>
+        <w:t>found</w:t>
+      </w:r>
+      <w:proofErr w:type="gramEnd"/>
+      <w:r>
+        <w:rPr>
+          <w:rFonts w:ascii="Consolas" w:hAnsi="Consolas" w:cs="Consolas"/>
+          <w:color w:val="008000"/>
+          <w:sz w:val="19"/>
+          <w:szCs w:val="19"/>
+        </w:rPr>
+        <w:t xml:space="preserve"> and the line ends in " </w:t>
       </w:r>
       <w:proofErr w:type="spellStart"/>
       <w:r>
@@ -2508,6 +2768,7 @@
         </w:rPr>
         <w:t>line</w:t>
       </w:r>
+      <w:proofErr w:type="gramStart"/>
       <w:r>
         <w:rPr>
           <w:rFonts w:ascii="Consolas" w:hAnsi="Consolas" w:cs="Consolas"/>
@@ -2517,6 +2778,7 @@
         </w:rPr>
         <w:t>);</w:t>
       </w:r>
+      <w:proofErr w:type="gramEnd"/>
     </w:p>
     <w:p>
       <w:pPr>
@@ -2538,6 +2800,7 @@
           <w:sz w:val="19"/>
           <w:szCs w:val="19"/>
         </w:rPr>
+        <w:lastRenderedPageBreak/>
         <w:t xml:space="preserve">    </w:t>
       </w:r>
       <w:r>
@@ -2576,6 +2839,7 @@
         </w:rPr>
         <w:t xml:space="preserve">* p = </w:t>
       </w:r>
+      <w:proofErr w:type="gramStart"/>
       <w:r>
         <w:rPr>
           <w:rFonts w:ascii="Consolas" w:hAnsi="Consolas" w:cs="Consolas"/>
@@ -2594,6 +2858,7 @@
         </w:rPr>
         <w:t>;</w:t>
       </w:r>
+      <w:proofErr w:type="gramEnd"/>
     </w:p>
     <w:p>
       <w:pPr>
@@ -2669,8 +2934,19 @@
           <w:sz w:val="19"/>
           <w:szCs w:val="19"/>
         </w:rPr>
-        <w:t>) p++;</w:t>
-      </w:r>
+        <w:t>) p+</w:t>
+      </w:r>
+      <w:proofErr w:type="gramStart"/>
+      <w:r>
+        <w:rPr>
+          <w:rFonts w:ascii="Consolas" w:hAnsi="Consolas" w:cs="Consolas"/>
+          <w:color w:val="000000"/>
+          <w:sz w:val="19"/>
+          <w:szCs w:val="19"/>
+        </w:rPr>
+        <w:t>+;</w:t>
+      </w:r>
+      <w:proofErr w:type="gramEnd"/>
     </w:p>
     <w:p>
       <w:pPr>
@@ -2739,7 +3015,17 @@
           <w:sz w:val="19"/>
           <w:szCs w:val="19"/>
         </w:rPr>
-        <w:t>'\0'</w:t>
+        <w:t>'\0</w:t>
+      </w:r>
+      <w:proofErr w:type="gramStart"/>
+      <w:r>
+        <w:rPr>
+          <w:rFonts w:ascii="Consolas" w:hAnsi="Consolas" w:cs="Consolas"/>
+          <w:color w:val="A31515"/>
+          <w:sz w:val="19"/>
+          <w:szCs w:val="19"/>
+        </w:rPr>
+        <w:t>'</w:t>
       </w:r>
       <w:r>
         <w:rPr>
@@ -2750,6 +3036,7 @@
         </w:rPr>
         <w:t>;</w:t>
       </w:r>
+      <w:proofErr w:type="gramEnd"/>
     </w:p>
     <w:p>
       <w:pPr>
@@ -2811,8 +3098,19 @@
           <w:sz w:val="19"/>
           <w:szCs w:val="19"/>
         </w:rPr>
-        <w:t>(p);</w:t>
-      </w:r>
+        <w:t>(p</w:t>
+      </w:r>
+      <w:proofErr w:type="gramStart"/>
+      <w:r>
+        <w:rPr>
+          <w:rFonts w:ascii="Consolas" w:hAnsi="Consolas" w:cs="Consolas"/>
+          <w:color w:val="000000"/>
+          <w:sz w:val="19"/>
+          <w:szCs w:val="19"/>
+        </w:rPr>
+        <w:t>);</w:t>
+      </w:r>
+      <w:proofErr w:type="gramEnd"/>
     </w:p>
     <w:p>
       <w:pPr>
@@ -2855,6 +3153,7 @@
         <w:t xml:space="preserve"> </w:t>
       </w:r>
       <w:proofErr w:type="spellStart"/>
+      <w:proofErr w:type="gramStart"/>
       <w:r>
         <w:rPr>
           <w:rFonts w:ascii="Consolas" w:hAnsi="Consolas" w:cs="Consolas"/>
@@ -2874,6 +3173,7 @@
         </w:rPr>
         <w:t>;</w:t>
       </w:r>
+      <w:proofErr w:type="gramEnd"/>
     </w:p>
     <w:p>
       <w:pPr>
@@ -3091,6 +3391,7 @@
         </w:rPr>
         <w:t>"r"</w:t>
       </w:r>
+      <w:proofErr w:type="gramStart"/>
       <w:r>
         <w:rPr>
           <w:rFonts w:ascii="Consolas" w:hAnsi="Consolas" w:cs="Consolas"/>
@@ -3100,6 +3401,7 @@
         </w:rPr>
         <w:t>);</w:t>
       </w:r>
+      <w:proofErr w:type="gramEnd"/>
     </w:p>
     <w:p>
       <w:pPr>
@@ -3139,8 +3441,19 @@
           <w:sz w:val="19"/>
           <w:szCs w:val="19"/>
         </w:rPr>
-        <w:t xml:space="preserve"> line[128];</w:t>
-      </w:r>
+        <w:t xml:space="preserve"> line[128</w:t>
+      </w:r>
+      <w:proofErr w:type="gramStart"/>
+      <w:r>
+        <w:rPr>
+          <w:rFonts w:ascii="Consolas" w:hAnsi="Consolas" w:cs="Consolas"/>
+          <w:color w:val="000000"/>
+          <w:sz w:val="19"/>
+          <w:szCs w:val="19"/>
+        </w:rPr>
+        <w:t>];</w:t>
+      </w:r>
+      <w:proofErr w:type="gramEnd"/>
     </w:p>
     <w:p>
       <w:pPr>
@@ -3284,8 +3597,19 @@
           <w:sz w:val="19"/>
           <w:szCs w:val="19"/>
         </w:rPr>
-        <w:t>("%s", line);</w:t>
-      </w:r>
+        <w:t>("%s", line</w:t>
+      </w:r>
+      <w:proofErr w:type="gramStart"/>
+      <w:r>
+        <w:rPr>
+          <w:rFonts w:ascii="Consolas" w:hAnsi="Consolas" w:cs="Consolas"/>
+          <w:color w:val="008000"/>
+          <w:sz w:val="19"/>
+          <w:szCs w:val="19"/>
+        </w:rPr>
+        <w:t>);</w:t>
+      </w:r>
+      <w:proofErr w:type="gramEnd"/>
     </w:p>
     <w:p>
       <w:pPr>
@@ -3466,8 +3790,19 @@
           <w:sz w:val="19"/>
           <w:szCs w:val="19"/>
         </w:rPr>
-        <w:t>(line);</w:t>
-      </w:r>
+        <w:t>(line</w:t>
+      </w:r>
+      <w:proofErr w:type="gramStart"/>
+      <w:r>
+        <w:rPr>
+          <w:rFonts w:ascii="Consolas" w:hAnsi="Consolas" w:cs="Consolas"/>
+          <w:color w:val="000000"/>
+          <w:sz w:val="19"/>
+          <w:szCs w:val="19"/>
+        </w:rPr>
+        <w:t>);</w:t>
+      </w:r>
+      <w:proofErr w:type="gramEnd"/>
     </w:p>
     <w:p>
       <w:pPr>
@@ -3685,8 +4020,19 @@
           <w:sz w:val="19"/>
           <w:szCs w:val="19"/>
         </w:rPr>
-        <w:t>(line);</w:t>
-      </w:r>
+        <w:t>(line</w:t>
+      </w:r>
+      <w:proofErr w:type="gramStart"/>
+      <w:r>
+        <w:rPr>
+          <w:rFonts w:ascii="Consolas" w:hAnsi="Consolas" w:cs="Consolas"/>
+          <w:color w:val="000000"/>
+          <w:sz w:val="19"/>
+          <w:szCs w:val="19"/>
+        </w:rPr>
+        <w:t>);</w:t>
+      </w:r>
+      <w:proofErr w:type="gramEnd"/>
     </w:p>
     <w:p>
       <w:pPr>
@@ -3774,8 +4120,19 @@
           <w:sz w:val="19"/>
           <w:szCs w:val="19"/>
         </w:rPr>
-        <w:t>(file);</w:t>
-      </w:r>
+        <w:t>(file</w:t>
+      </w:r>
+      <w:proofErr w:type="gramStart"/>
+      <w:r>
+        <w:rPr>
+          <w:rFonts w:ascii="Consolas" w:hAnsi="Consolas" w:cs="Consolas"/>
+          <w:color w:val="000000"/>
+          <w:sz w:val="19"/>
+          <w:szCs w:val="19"/>
+        </w:rPr>
+        <w:t>);</w:t>
+      </w:r>
+      <w:proofErr w:type="gramEnd"/>
     </w:p>
     <w:p>
       <w:pPr>
@@ -3947,8 +4304,19 @@
           <w:sz w:val="19"/>
           <w:szCs w:val="19"/>
         </w:rPr>
-        <w:t>, err;</w:t>
-      </w:r>
+        <w:t xml:space="preserve">, </w:t>
+      </w:r>
+      <w:proofErr w:type="gramStart"/>
+      <w:r>
+        <w:rPr>
+          <w:rFonts w:ascii="Consolas" w:hAnsi="Consolas" w:cs="Consolas"/>
+          <w:color w:val="000000"/>
+          <w:sz w:val="19"/>
+          <w:szCs w:val="19"/>
+        </w:rPr>
+        <w:t>err;</w:t>
+      </w:r>
+      <w:proofErr w:type="gramEnd"/>
     </w:p>
     <w:p>
       <w:pPr>
@@ -3991,6 +4359,7 @@
         <w:t xml:space="preserve">* </w:t>
       </w:r>
       <w:proofErr w:type="spellStart"/>
+      <w:proofErr w:type="gramStart"/>
       <w:r>
         <w:rPr>
           <w:rFonts w:ascii="Consolas" w:hAnsi="Consolas" w:cs="Consolas"/>
@@ -4010,6 +4379,7 @@
         </w:rPr>
         <w:t>;</w:t>
       </w:r>
+      <w:proofErr w:type="gramEnd"/>
     </w:p>
     <w:p>
       <w:pPr>
@@ -4091,7 +4461,6 @@
           <w:sz w:val="19"/>
           <w:szCs w:val="19"/>
         </w:rPr>
-        <w:lastRenderedPageBreak/>
         <w:t xml:space="preserve">    </w:t>
       </w:r>
       <w:proofErr w:type="spellStart"/>
@@ -4161,6 +4530,7 @@
         </w:rPr>
         <w:t>"r"</w:t>
       </w:r>
+      <w:proofErr w:type="gramStart"/>
       <w:r>
         <w:rPr>
           <w:rFonts w:ascii="Consolas" w:hAnsi="Consolas" w:cs="Consolas"/>
@@ -4170,6 +4540,7 @@
         </w:rPr>
         <w:t>);</w:t>
       </w:r>
+      <w:proofErr w:type="gramEnd"/>
     </w:p>
     <w:p>
       <w:pPr>
@@ -4408,8 +4779,19 @@
           <w:sz w:val="19"/>
           <w:szCs w:val="19"/>
         </w:rPr>
-        <w:t>]);</w:t>
-      </w:r>
+        <w:t>]</w:t>
+      </w:r>
+      <w:proofErr w:type="gramStart"/>
+      <w:r>
+        <w:rPr>
+          <w:rFonts w:ascii="Consolas" w:hAnsi="Consolas" w:cs="Consolas"/>
+          <w:color w:val="000000"/>
+          <w:sz w:val="19"/>
+          <w:szCs w:val="19"/>
+        </w:rPr>
+        <w:t>);</w:t>
+      </w:r>
+      <w:proofErr w:type="gramEnd"/>
     </w:p>
     <w:p>
       <w:pPr>
@@ -4469,6 +4851,7 @@
         </w:rPr>
         <w:t xml:space="preserve">) </w:t>
       </w:r>
+      <w:proofErr w:type="gramStart"/>
       <w:r>
         <w:rPr>
           <w:rFonts w:ascii="Consolas" w:hAnsi="Consolas" w:cs="Consolas"/>
@@ -4487,6 +4870,7 @@
         </w:rPr>
         <w:t>;</w:t>
       </w:r>
+      <w:proofErr w:type="gramEnd"/>
     </w:p>
     <w:p>
       <w:pPr>
@@ -4608,8 +4992,19 @@
           <w:sz w:val="19"/>
           <w:szCs w:val="19"/>
         </w:rPr>
-        <w:t>]);</w:t>
-      </w:r>
+        <w:t>]</w:t>
+      </w:r>
+      <w:proofErr w:type="gramStart"/>
+      <w:r>
+        <w:rPr>
+          <w:rFonts w:ascii="Consolas" w:hAnsi="Consolas" w:cs="Consolas"/>
+          <w:color w:val="000000"/>
+          <w:sz w:val="19"/>
+          <w:szCs w:val="19"/>
+        </w:rPr>
+        <w:t>);</w:t>
+      </w:r>
+      <w:proofErr w:type="gramEnd"/>
     </w:p>
     <w:p>
       <w:pPr>
@@ -4671,8 +5066,19 @@
           <w:sz w:val="19"/>
           <w:szCs w:val="19"/>
         </w:rPr>
-        <w:t>] = 0;</w:t>
-      </w:r>
+        <w:t xml:space="preserve">] = </w:t>
+      </w:r>
+      <w:proofErr w:type="gramStart"/>
+      <w:r>
+        <w:rPr>
+          <w:rFonts w:ascii="Consolas" w:hAnsi="Consolas" w:cs="Consolas"/>
+          <w:color w:val="000000"/>
+          <w:sz w:val="19"/>
+          <w:szCs w:val="19"/>
+        </w:rPr>
+        <w:t>0;</w:t>
+      </w:r>
+      <w:proofErr w:type="gramEnd"/>
     </w:p>
     <w:p>
       <w:pPr>
@@ -4764,6 +5170,7 @@
         <w:t>fd</w:t>
       </w:r>
       <w:proofErr w:type="spellEnd"/>
+      <w:proofErr w:type="gramStart"/>
       <w:r>
         <w:rPr>
           <w:rFonts w:ascii="Consolas" w:hAnsi="Consolas" w:cs="Consolas"/>
@@ -4773,6 +5180,7 @@
         </w:rPr>
         <w:t>);</w:t>
       </w:r>
+      <w:proofErr w:type="gramEnd"/>
     </w:p>
     <w:p>
       <w:pPr>
@@ -4944,8 +5352,19 @@
           <w:sz w:val="19"/>
           <w:szCs w:val="19"/>
         </w:rPr>
-        <w:t>, j;</w:t>
-      </w:r>
+        <w:t xml:space="preserve">, </w:t>
+      </w:r>
+      <w:proofErr w:type="gramStart"/>
+      <w:r>
+        <w:rPr>
+          <w:rFonts w:ascii="Consolas" w:hAnsi="Consolas" w:cs="Consolas"/>
+          <w:color w:val="000000"/>
+          <w:sz w:val="19"/>
+          <w:szCs w:val="19"/>
+        </w:rPr>
+        <w:t>j;</w:t>
+      </w:r>
+      <w:proofErr w:type="gramEnd"/>
     </w:p>
     <w:p>
       <w:pPr>
@@ -5498,8 +5917,19 @@
           <w:sz w:val="19"/>
           <w:szCs w:val="19"/>
         </w:rPr>
-        <w:t>][j]);</w:t>
-      </w:r>
+        <w:t>][j]</w:t>
+      </w:r>
+      <w:proofErr w:type="gramStart"/>
+      <w:r>
+        <w:rPr>
+          <w:rFonts w:ascii="Consolas" w:hAnsi="Consolas" w:cs="Consolas"/>
+          <w:color w:val="000000"/>
+          <w:sz w:val="19"/>
+          <w:szCs w:val="19"/>
+        </w:rPr>
+        <w:t>);</w:t>
+      </w:r>
+      <w:proofErr w:type="gramEnd"/>
     </w:p>
     <w:p>
       <w:pPr>
@@ -5708,6 +6138,7 @@
           <w:sz w:val="19"/>
           <w:szCs w:val="19"/>
         </w:rPr>
+        <w:lastRenderedPageBreak/>
         <w:t>{</w:t>
       </w:r>
     </w:p>
@@ -5752,6 +6183,7 @@
         <w:t xml:space="preserve"> </w:t>
       </w:r>
       <w:proofErr w:type="spellStart"/>
+      <w:proofErr w:type="gramStart"/>
       <w:r>
         <w:rPr>
           <w:rFonts w:ascii="Consolas" w:hAnsi="Consolas" w:cs="Consolas"/>
@@ -5771,6 +6203,7 @@
         </w:rPr>
         <w:t>;</w:t>
       </w:r>
+      <w:proofErr w:type="gramEnd"/>
     </w:p>
     <w:p>
       <w:pPr>
@@ -5810,8 +6243,19 @@
           <w:sz w:val="19"/>
           <w:szCs w:val="19"/>
         </w:rPr>
-        <w:t xml:space="preserve"> total = 0;</w:t>
-      </w:r>
+        <w:t xml:space="preserve"> total = </w:t>
+      </w:r>
+      <w:proofErr w:type="gramStart"/>
+      <w:r>
+        <w:rPr>
+          <w:rFonts w:ascii="Consolas" w:hAnsi="Consolas" w:cs="Consolas"/>
+          <w:color w:val="000000"/>
+          <w:sz w:val="19"/>
+          <w:szCs w:val="19"/>
+        </w:rPr>
+        <w:t>0;</w:t>
+      </w:r>
+      <w:proofErr w:type="gramEnd"/>
     </w:p>
     <w:p>
       <w:pPr>
@@ -6145,8 +6589,19 @@
           <w:sz w:val="19"/>
           <w:szCs w:val="19"/>
         </w:rPr>
-        <w:t>]);</w:t>
-      </w:r>
+        <w:t>]</w:t>
+      </w:r>
+      <w:proofErr w:type="gramStart"/>
+      <w:r>
+        <w:rPr>
+          <w:rFonts w:ascii="Consolas" w:hAnsi="Consolas" w:cs="Consolas"/>
+          <w:color w:val="000000"/>
+          <w:sz w:val="19"/>
+          <w:szCs w:val="19"/>
+        </w:rPr>
+        <w:t>);</w:t>
+      </w:r>
+      <w:proofErr w:type="gramEnd"/>
     </w:p>
     <w:p>
       <w:pPr>
@@ -6200,8 +6655,19 @@
           <w:sz w:val="19"/>
           <w:szCs w:val="19"/>
         </w:rPr>
-        <w:t xml:space="preserve">            total = 0;</w:t>
-      </w:r>
+        <w:t xml:space="preserve">            total = </w:t>
+      </w:r>
+      <w:proofErr w:type="gramStart"/>
+      <w:r>
+        <w:rPr>
+          <w:rFonts w:ascii="Consolas" w:hAnsi="Consolas" w:cs="Consolas"/>
+          <w:color w:val="000000"/>
+          <w:sz w:val="19"/>
+          <w:szCs w:val="19"/>
+        </w:rPr>
+        <w:t>0;</w:t>
+      </w:r>
+      <w:proofErr w:type="gramEnd"/>
     </w:p>
     <w:p>
       <w:pPr>
@@ -6281,8 +6747,19 @@
           <w:sz w:val="19"/>
           <w:szCs w:val="19"/>
         </w:rPr>
-        <w:t>, total);</w:t>
-      </w:r>
+        <w:t>, total</w:t>
+      </w:r>
+      <w:proofErr w:type="gramStart"/>
+      <w:r>
+        <w:rPr>
+          <w:rFonts w:ascii="Consolas" w:hAnsi="Consolas" w:cs="Consolas"/>
+          <w:color w:val="000000"/>
+          <w:sz w:val="19"/>
+          <w:szCs w:val="19"/>
+        </w:rPr>
+        <w:t>);</w:t>
+      </w:r>
+      <w:proofErr w:type="gramEnd"/>
     </w:p>
     <w:p>
       <w:pPr>
@@ -6457,8 +6934,19 @@
           <w:sz w:val="19"/>
           <w:szCs w:val="19"/>
         </w:rPr>
-        <w:t>, j = 0;</w:t>
-      </w:r>
+        <w:t xml:space="preserve">, j = </w:t>
+      </w:r>
+      <w:proofErr w:type="gramStart"/>
+      <w:r>
+        <w:rPr>
+          <w:rFonts w:ascii="Consolas" w:hAnsi="Consolas" w:cs="Consolas"/>
+          <w:color w:val="000000"/>
+          <w:sz w:val="19"/>
+          <w:szCs w:val="19"/>
+        </w:rPr>
+        <w:t>0;</w:t>
+      </w:r>
+      <w:proofErr w:type="gramEnd"/>
     </w:p>
     <w:p>
       <w:pPr>
@@ -6518,8 +7006,19 @@
           <w:sz w:val="19"/>
           <w:szCs w:val="19"/>
         </w:rPr>
-        <w:t xml:space="preserve"> t1, t2;</w:t>
-      </w:r>
+        <w:t xml:space="preserve"> t1, </w:t>
+      </w:r>
+      <w:proofErr w:type="gramStart"/>
+      <w:r>
+        <w:rPr>
+          <w:rFonts w:ascii="Consolas" w:hAnsi="Consolas" w:cs="Consolas"/>
+          <w:color w:val="000000"/>
+          <w:sz w:val="19"/>
+          <w:szCs w:val="19"/>
+        </w:rPr>
+        <w:t>t2;</w:t>
+      </w:r>
+      <w:proofErr w:type="gramEnd"/>
     </w:p>
     <w:p>
       <w:pPr>
@@ -6562,6 +7061,7 @@
         <w:t xml:space="preserve"> </w:t>
       </w:r>
       <w:proofErr w:type="spellStart"/>
+      <w:proofErr w:type="gramStart"/>
       <w:r>
         <w:rPr>
           <w:rFonts w:ascii="Consolas" w:hAnsi="Consolas" w:cs="Consolas"/>
@@ -6581,6 +7081,7 @@
         </w:rPr>
         <w:t>;</w:t>
       </w:r>
+      <w:proofErr w:type="gramEnd"/>
     </w:p>
     <w:p>
       <w:pPr>
@@ -6660,8 +7161,19 @@
           <w:sz w:val="19"/>
           <w:szCs w:val="19"/>
         </w:rPr>
-        <w:t xml:space="preserve"> = 1;</w:t>
-      </w:r>
+        <w:t xml:space="preserve"> = </w:t>
+      </w:r>
+      <w:proofErr w:type="gramStart"/>
+      <w:r>
+        <w:rPr>
+          <w:rFonts w:ascii="Consolas" w:hAnsi="Consolas" w:cs="Consolas"/>
+          <w:color w:val="000000"/>
+          <w:sz w:val="19"/>
+          <w:szCs w:val="19"/>
+        </w:rPr>
+        <w:t>1;</w:t>
+      </w:r>
+      <w:proofErr w:type="gramEnd"/>
     </w:p>
     <w:p>
       <w:pPr>
@@ -6706,6 +7218,7 @@
         <w:t xml:space="preserve"> </w:t>
       </w:r>
       <w:proofErr w:type="spellStart"/>
+      <w:proofErr w:type="gramStart"/>
       <w:r>
         <w:rPr>
           <w:rFonts w:ascii="Consolas" w:hAnsi="Consolas" w:cs="Consolas"/>
@@ -6725,6 +7238,7 @@
         </w:rPr>
         <w:t>;</w:t>
       </w:r>
+      <w:proofErr w:type="gramEnd"/>
     </w:p>
     <w:p>
       <w:pPr>
@@ -6791,6 +7305,7 @@
         </w:rPr>
         <w:t>NULL</w:t>
       </w:r>
+      <w:proofErr w:type="gramStart"/>
       <w:r>
         <w:rPr>
           <w:rFonts w:ascii="Consolas" w:hAnsi="Consolas" w:cs="Consolas"/>
@@ -6800,6 +7315,7 @@
         </w:rPr>
         <w:t>);</w:t>
       </w:r>
+      <w:proofErr w:type="gramEnd"/>
     </w:p>
     <w:p>
       <w:pPr>
@@ -6911,8 +7427,19 @@
           <w:sz w:val="19"/>
           <w:szCs w:val="19"/>
         </w:rPr>
-        <w:t>));</w:t>
-      </w:r>
+        <w:t>)</w:t>
+      </w:r>
+      <w:proofErr w:type="gramStart"/>
+      <w:r>
+        <w:rPr>
+          <w:rFonts w:ascii="Consolas" w:hAnsi="Consolas" w:cs="Consolas"/>
+          <w:color w:val="000000"/>
+          <w:sz w:val="19"/>
+          <w:szCs w:val="19"/>
+        </w:rPr>
+        <w:t>);</w:t>
+      </w:r>
+      <w:proofErr w:type="gramEnd"/>
     </w:p>
     <w:p>
       <w:pPr>
@@ -7000,8 +7527,19 @@
           <w:sz w:val="19"/>
           <w:szCs w:val="19"/>
         </w:rPr>
-        <w:t>();</w:t>
-      </w:r>
+        <w:t>(</w:t>
+      </w:r>
+      <w:proofErr w:type="gramStart"/>
+      <w:r>
+        <w:rPr>
+          <w:rFonts w:ascii="Consolas" w:hAnsi="Consolas" w:cs="Consolas"/>
+          <w:color w:val="000000"/>
+          <w:sz w:val="19"/>
+          <w:szCs w:val="19"/>
+        </w:rPr>
+        <w:t>);</w:t>
+      </w:r>
+      <w:proofErr w:type="gramEnd"/>
     </w:p>
     <w:p>
       <w:pPr>
@@ -7075,8 +7613,19 @@
           <w:sz w:val="19"/>
           <w:szCs w:val="19"/>
         </w:rPr>
-        <w:t>();</w:t>
-      </w:r>
+        <w:t>(</w:t>
+      </w:r>
+      <w:proofErr w:type="gramStart"/>
+      <w:r>
+        <w:rPr>
+          <w:rFonts w:ascii="Consolas" w:hAnsi="Consolas" w:cs="Consolas"/>
+          <w:color w:val="000000"/>
+          <w:sz w:val="19"/>
+          <w:szCs w:val="19"/>
+        </w:rPr>
+        <w:t>);</w:t>
+      </w:r>
+      <w:proofErr w:type="gramEnd"/>
     </w:p>
     <w:p>
       <w:pPr>
@@ -7150,8 +7699,19 @@
           <w:sz w:val="19"/>
           <w:szCs w:val="19"/>
         </w:rPr>
-        <w:t>();</w:t>
-      </w:r>
+        <w:t>(</w:t>
+      </w:r>
+      <w:proofErr w:type="gramStart"/>
+      <w:r>
+        <w:rPr>
+          <w:rFonts w:ascii="Consolas" w:hAnsi="Consolas" w:cs="Consolas"/>
+          <w:color w:val="000000"/>
+          <w:sz w:val="19"/>
+          <w:szCs w:val="19"/>
+        </w:rPr>
+        <w:t>);</w:t>
+      </w:r>
+      <w:proofErr w:type="gramEnd"/>
     </w:p>
     <w:p>
       <w:pPr>
@@ -7173,7 +7733,6 @@
           <w:sz w:val="19"/>
           <w:szCs w:val="19"/>
         </w:rPr>
-        <w:lastRenderedPageBreak/>
         <w:t xml:space="preserve">    </w:t>
       </w:r>
       <w:proofErr w:type="spellStart"/>
@@ -7205,6 +7764,7 @@
         </w:rPr>
         <w:t>NULL</w:t>
       </w:r>
+      <w:proofErr w:type="gramStart"/>
       <w:r>
         <w:rPr>
           <w:rFonts w:ascii="Consolas" w:hAnsi="Consolas" w:cs="Consolas"/>
@@ -7214,6 +7774,7 @@
         </w:rPr>
         <w:t>);</w:t>
       </w:r>
+      <w:proofErr w:type="gramEnd"/>
     </w:p>
     <w:p>
       <w:pPr>
@@ -7282,6 +7843,7 @@
         <w:t>myMem</w:t>
       </w:r>
       <w:proofErr w:type="spellEnd"/>
+      <w:proofErr w:type="gramStart"/>
       <w:r>
         <w:rPr>
           <w:rFonts w:ascii="Consolas" w:hAnsi="Consolas" w:cs="Consolas"/>
@@ -7291,6 +7853,7 @@
         </w:rPr>
         <w:t>);</w:t>
       </w:r>
+      <w:proofErr w:type="gramEnd"/>
     </w:p>
     <w:p>
       <w:pPr>
@@ -7587,14 +8150,25 @@
         <w:t>myMem.physicalMem</w:t>
       </w:r>
       <w:proofErr w:type="spellEnd"/>
-      <w:r>
-        <w:rPr>
-          <w:rFonts w:ascii="Consolas" w:hAnsi="Consolas" w:cs="Consolas"/>
-          <w:color w:val="000000"/>
-          <w:sz w:val="19"/>
-          <w:szCs w:val="19"/>
-        </w:rPr>
-        <w:t xml:space="preserve">);    </w:t>
+      <w:proofErr w:type="gramStart"/>
+      <w:r>
+        <w:rPr>
+          <w:rFonts w:ascii="Consolas" w:hAnsi="Consolas" w:cs="Consolas"/>
+          <w:color w:val="000000"/>
+          <w:sz w:val="19"/>
+          <w:szCs w:val="19"/>
+        </w:rPr>
+        <w:t>);</w:t>
+      </w:r>
+      <w:proofErr w:type="gramEnd"/>
+      <w:r>
+        <w:rPr>
+          <w:rFonts w:ascii="Consolas" w:hAnsi="Consolas" w:cs="Consolas"/>
+          <w:color w:val="000000"/>
+          <w:sz w:val="19"/>
+          <w:szCs w:val="19"/>
+        </w:rPr>
+        <w:t xml:space="preserve">    </w:t>
       </w:r>
     </w:p>
     <w:p>
@@ -7994,6 +8568,7 @@
           <w:sz w:val="19"/>
           <w:szCs w:val="19"/>
         </w:rPr>
+        <w:lastRenderedPageBreak/>
         <w:t>do</w:t>
       </w:r>
     </w:p>
@@ -8139,6 +8714,167 @@
           <w:szCs w:val="24"/>
         </w:rPr>
       </w:pPr>
+      <w:proofErr w:type="spellStart"/>
+      <w:r>
+        <w:rPr>
+          <w:sz w:val="24"/>
+          <w:szCs w:val="24"/>
+        </w:rPr>
+        <w:t>pthreads.c</w:t>
+      </w:r>
+      <w:proofErr w:type="spellEnd"/>
+    </w:p>
+    <w:p>
+      <w:pPr>
+        <w:rPr>
+          <w:sz w:val="24"/>
+          <w:szCs w:val="24"/>
+        </w:rPr>
+      </w:pPr>
+      <w:r>
+        <w:rPr>
+          <w:noProof/>
+          <w:sz w:val="24"/>
+          <w:szCs w:val="24"/>
+        </w:rPr>
+        <w:drawing>
+          <wp:inline distT="0" distB="0" distL="0" distR="0" wp14:anchorId="44551B1F" wp14:editId="4DF83930">
+            <wp:extent cx="3726163" cy="7058025"/>
+            <wp:effectExtent l="0" t="0" r="8255" b="0"/>
+            <wp:docPr id="8" name="Picture 8"/>
+            <wp:cNvGraphicFramePr>
+              <a:graphicFrameLocks xmlns:a="http://schemas.openxmlformats.org/drawingml/2006/main" noChangeAspect="1"/>
+            </wp:cNvGraphicFramePr>
+            <a:graphic xmlns:a="http://schemas.openxmlformats.org/drawingml/2006/main">
+              <a:graphicData uri="http://schemas.openxmlformats.org/drawingml/2006/picture">
+                <pic:pic xmlns:pic="http://schemas.openxmlformats.org/drawingml/2006/picture">
+                  <pic:nvPicPr>
+                    <pic:cNvPr id="1" name=""/>
+                    <pic:cNvPicPr/>
+                  </pic:nvPicPr>
+                  <pic:blipFill>
+                    <a:blip r:embed="rId11"/>
+                    <a:stretch>
+                      <a:fillRect/>
+                    </a:stretch>
+                  </pic:blipFill>
+                  <pic:spPr>
+                    <a:xfrm>
+                      <a:off x="0" y="0"/>
+                      <a:ext cx="3738141" cy="7080713"/>
+                    </a:xfrm>
+                    <a:prstGeom prst="rect">
+                      <a:avLst/>
+                    </a:prstGeom>
+                  </pic:spPr>
+                </pic:pic>
+              </a:graphicData>
+            </a:graphic>
+          </wp:inline>
+        </w:drawing>
+      </w:r>
+    </w:p>
+    <w:p>
+      <w:pPr>
+        <w:rPr>
+          <w:sz w:val="24"/>
+          <w:szCs w:val="24"/>
+        </w:rPr>
+      </w:pPr>
+      <w:r>
+        <w:rPr>
+          <w:noProof/>
+          <w:sz w:val="24"/>
+          <w:szCs w:val="24"/>
+        </w:rPr>
+        <w:lastRenderedPageBreak/>
+        <w:drawing>
+          <wp:inline distT="0" distB="0" distL="0" distR="0" wp14:anchorId="64EF8C27" wp14:editId="54E0B3FF">
+            <wp:extent cx="4904105" cy="8229600"/>
+            <wp:effectExtent l="0" t="0" r="0" b="0"/>
+            <wp:docPr id="10" name="Picture 10"/>
+            <wp:cNvGraphicFramePr>
+              <a:graphicFrameLocks xmlns:a="http://schemas.openxmlformats.org/drawingml/2006/main" noChangeAspect="1"/>
+            </wp:cNvGraphicFramePr>
+            <a:graphic xmlns:a="http://schemas.openxmlformats.org/drawingml/2006/main">
+              <a:graphicData uri="http://schemas.openxmlformats.org/drawingml/2006/picture">
+                <pic:pic xmlns:pic="http://schemas.openxmlformats.org/drawingml/2006/picture">
+                  <pic:nvPicPr>
+                    <pic:cNvPr id="1" name=""/>
+                    <pic:cNvPicPr/>
+                  </pic:nvPicPr>
+                  <pic:blipFill>
+                    <a:blip r:embed="rId12"/>
+                    <a:stretch>
+                      <a:fillRect/>
+                    </a:stretch>
+                  </pic:blipFill>
+                  <pic:spPr>
+                    <a:xfrm>
+                      <a:off x="0" y="0"/>
+                      <a:ext cx="4904105" cy="8229600"/>
+                    </a:xfrm>
+                    <a:prstGeom prst="rect">
+                      <a:avLst/>
+                    </a:prstGeom>
+                  </pic:spPr>
+                </pic:pic>
+              </a:graphicData>
+            </a:graphic>
+          </wp:inline>
+        </w:drawing>
+      </w:r>
+    </w:p>
+    <w:p>
+      <w:pPr>
+        <w:rPr>
+          <w:sz w:val="24"/>
+          <w:szCs w:val="24"/>
+        </w:rPr>
+      </w:pPr>
+      <w:r>
+        <w:rPr>
+          <w:noProof/>
+          <w:sz w:val="24"/>
+          <w:szCs w:val="24"/>
+        </w:rPr>
+        <w:lastRenderedPageBreak/>
+        <w:drawing>
+          <wp:inline distT="0" distB="0" distL="0" distR="0" wp14:anchorId="05F8D0B0" wp14:editId="356AB5C6">
+            <wp:extent cx="4867954" cy="2838846"/>
+            <wp:effectExtent l="0" t="0" r="8890" b="0"/>
+            <wp:docPr id="11" name="Picture 11"/>
+            <wp:cNvGraphicFramePr>
+              <a:graphicFrameLocks xmlns:a="http://schemas.openxmlformats.org/drawingml/2006/main" noChangeAspect="1"/>
+            </wp:cNvGraphicFramePr>
+            <a:graphic xmlns:a="http://schemas.openxmlformats.org/drawingml/2006/main">
+              <a:graphicData uri="http://schemas.openxmlformats.org/drawingml/2006/picture">
+                <pic:pic xmlns:pic="http://schemas.openxmlformats.org/drawingml/2006/picture">
+                  <pic:nvPicPr>
+                    <pic:cNvPr id="1" name=""/>
+                    <pic:cNvPicPr/>
+                  </pic:nvPicPr>
+                  <pic:blipFill>
+                    <a:blip r:embed="rId13"/>
+                    <a:stretch>
+                      <a:fillRect/>
+                    </a:stretch>
+                  </pic:blipFill>
+                  <pic:spPr>
+                    <a:xfrm>
+                      <a:off x="0" y="0"/>
+                      <a:ext cx="4867954" cy="2838846"/>
+                    </a:xfrm>
+                    <a:prstGeom prst="rect">
+                      <a:avLst/>
+                    </a:prstGeom>
+                  </pic:spPr>
+                </pic:pic>
+              </a:graphicData>
+            </a:graphic>
+          </wp:inline>
+        </w:drawing>
+      </w:r>
     </w:p>
     <w:p>
       <w:pPr>
@@ -8607,6 +9343,46 @@
     <w:uiPriority w:val="99"/>
     <w:semiHidden/>
     <w:unhideWhenUsed/>
+  </w:style>
+  <w:style w:type="character" w:customStyle="1" w:styleId="pl-k">
+    <w:name w:val="pl-k"/>
+    <w:basedOn w:val="DefaultParagraphFont"/>
+    <w:rsid w:val="00DA1C1D"/>
+  </w:style>
+  <w:style w:type="character" w:customStyle="1" w:styleId="pl-s">
+    <w:name w:val="pl-s"/>
+    <w:basedOn w:val="DefaultParagraphFont"/>
+    <w:rsid w:val="00DA1C1D"/>
+  </w:style>
+  <w:style w:type="character" w:customStyle="1" w:styleId="pl-pds">
+    <w:name w:val="pl-pds"/>
+    <w:basedOn w:val="DefaultParagraphFont"/>
+    <w:rsid w:val="00DA1C1D"/>
+  </w:style>
+  <w:style w:type="character" w:customStyle="1" w:styleId="pl-en">
+    <w:name w:val="pl-en"/>
+    <w:basedOn w:val="DefaultParagraphFont"/>
+    <w:rsid w:val="00DA1C1D"/>
+  </w:style>
+  <w:style w:type="character" w:customStyle="1" w:styleId="pl-c1">
+    <w:name w:val="pl-c1"/>
+    <w:basedOn w:val="DefaultParagraphFont"/>
+    <w:rsid w:val="00DA1C1D"/>
+  </w:style>
+  <w:style w:type="character" w:customStyle="1" w:styleId="pl-c">
+    <w:name w:val="pl-c"/>
+    <w:basedOn w:val="DefaultParagraphFont"/>
+    <w:rsid w:val="00DA1C1D"/>
+  </w:style>
+  <w:style w:type="character" w:customStyle="1" w:styleId="pl-cce">
+    <w:name w:val="pl-cce"/>
+    <w:basedOn w:val="DefaultParagraphFont"/>
+    <w:rsid w:val="00DA1C1D"/>
+  </w:style>
+  <w:style w:type="character" w:customStyle="1" w:styleId="pl-smi">
+    <w:name w:val="pl-smi"/>
+    <w:basedOn w:val="DefaultParagraphFont"/>
+    <w:rsid w:val="00DA1C1D"/>
   </w:style>
 </w:styles>
 </file>

</xml_diff>